<commit_message>
report The Scalable Commutativity Rule: Designing Scalable Software for Multicore Processors
</commit_message>
<xml_diff>
--- a/Scalable_Address_Spaces_Using_RCU_Balanced_Trees.docx
+++ b/Scalable_Address_Spaces_Using_RCU_Balanced_Trees.docx
@@ -22,11 +22,19 @@
       </w:r>
       <w:r>
         <w:rPr>
+          <w:rFonts w:ascii="Arial" w:eastAsia="黑体" w:hAnsi="Arial" w:cs="Arial"/>
+          <w:sz w:val="32"/>
+          <w:szCs w:val="32"/>
+        </w:rPr>
+        <w:t>RCU</w:t>
+      </w:r>
+      <w:r>
+        <w:rPr>
           <w:rFonts w:ascii="黑体" w:eastAsia="黑体" w:hAnsi="黑体"/>
           <w:sz w:val="32"/>
           <w:szCs w:val="32"/>
         </w:rPr>
-        <w:t>RCU平衡树的</w:t>
+        <w:t>平衡树的</w:t>
       </w:r>
       <w:r>
         <w:rPr>
@@ -61,6 +69,8 @@
         </w:rPr>
         <w:t>Scalable Address Spaces Using RCU Balanced Trees</w:t>
       </w:r>
+      <w:bookmarkStart w:id="0" w:name="_GoBack"/>
+      <w:bookmarkEnd w:id="0"/>
     </w:p>
     <w:p>
       <w:pPr>
@@ -3808,7 +3818,7 @@
       <w:pPr>
         <w:spacing w:line="360" w:lineRule="auto"/>
         <w:rPr>
-          <w:rFonts w:ascii="Times New Roman" w:eastAsia="宋体" w:hAnsi="Times New Roman" w:cs="Times New Roman" w:hint="eastAsia"/>
+          <w:rFonts w:ascii="Times New Roman" w:eastAsia="宋体" w:hAnsi="Times New Roman" w:cs="Times New Roman"/>
           <w:sz w:val="24"/>
           <w:szCs w:val="24"/>
         </w:rPr>
@@ -5314,7 +5324,6 @@
           <w:sz w:val="24"/>
           <w:szCs w:val="24"/>
         </w:rPr>
-        <w:lastRenderedPageBreak/>
         <w:t>混合</w:t>
       </w:r>
       <w:r>
@@ -5357,6 +5366,7 @@
           <w:sz w:val="24"/>
           <w:szCs w:val="24"/>
         </w:rPr>
+        <w:lastRenderedPageBreak/>
         <w:tab/>
       </w:r>
       <w:r>
@@ -6412,7 +6422,7 @@
       <w:pPr>
         <w:spacing w:line="360" w:lineRule="auto"/>
         <w:rPr>
-          <w:rFonts w:ascii="Times New Roman" w:eastAsia="宋体" w:hAnsi="Times New Roman" w:cs="Times New Roman" w:hint="eastAsia"/>
+          <w:rFonts w:ascii="Times New Roman" w:eastAsia="宋体" w:hAnsi="Times New Roman" w:cs="Times New Roman"/>
           <w:sz w:val="24"/>
           <w:szCs w:val="24"/>
         </w:rPr>
@@ -6567,15 +6577,7 @@
           <w:sz w:val="24"/>
           <w:szCs w:val="24"/>
         </w:rPr>
-        <w:t>。</w:t>
-      </w:r>
-      <w:r>
-        <w:rPr>
-          <w:rFonts w:ascii="Times New Roman" w:eastAsia="宋体" w:hAnsi="Times New Roman" w:cs="Times New Roman" w:hint="eastAsia"/>
-          <w:sz w:val="24"/>
-          <w:szCs w:val="24"/>
-        </w:rPr>
-        <w:t>所以</w:t>
+        <w:t>。所以</w:t>
       </w:r>
       <w:r>
         <w:rPr>
@@ -6640,7 +6642,7 @@
       <w:pPr>
         <w:spacing w:line="360" w:lineRule="auto"/>
         <w:rPr>
-          <w:rFonts w:ascii="Times New Roman" w:eastAsia="宋体" w:hAnsi="Times New Roman" w:cs="Times New Roman" w:hint="eastAsia"/>
+          <w:rFonts w:ascii="Times New Roman" w:eastAsia="宋体" w:hAnsi="Times New Roman" w:cs="Times New Roman"/>
           <w:sz w:val="24"/>
           <w:szCs w:val="24"/>
         </w:rPr>
@@ -7083,15 +7085,7 @@
           <w:sz w:val="24"/>
           <w:szCs w:val="24"/>
         </w:rPr>
-        <w:t>锁相比</w:t>
-      </w:r>
-      <w:r>
-        <w:rPr>
-          <w:rFonts w:ascii="Times New Roman" w:eastAsia="宋体" w:hAnsi="Times New Roman" w:cs="Times New Roman"/>
-          <w:sz w:val="24"/>
-          <w:szCs w:val="24"/>
-        </w:rPr>
-        <w:t>原版读写锁</w:t>
+        <w:t>锁相比原版读写锁</w:t>
       </w:r>
       <w:r>
         <w:rPr>
@@ -7133,7 +7127,7 @@
         <w:spacing w:line="360" w:lineRule="auto"/>
         <w:ind w:firstLine="420"/>
         <w:rPr>
-          <w:rFonts w:ascii="Times New Roman" w:eastAsia="宋体" w:hAnsi="Times New Roman" w:cs="Times New Roman" w:hint="eastAsia"/>
+          <w:rFonts w:ascii="Times New Roman" w:eastAsia="宋体" w:hAnsi="Times New Roman" w:cs="Times New Roman"/>
           <w:sz w:val="24"/>
           <w:szCs w:val="24"/>
         </w:rPr>
@@ -7144,79 +7138,79 @@
           <w:sz w:val="24"/>
           <w:szCs w:val="24"/>
         </w:rPr>
+        <w:t>随着</w:t>
+      </w:r>
+      <w:r>
+        <w:rPr>
+          <w:rFonts w:ascii="Times New Roman" w:eastAsia="宋体" w:hAnsi="Times New Roman" w:cs="Times New Roman"/>
+          <w:sz w:val="24"/>
+          <w:szCs w:val="24"/>
+        </w:rPr>
+        <w:t>处理器核数的增加，</w:t>
+      </w:r>
+      <w:r>
+        <w:rPr>
+          <w:rFonts w:ascii="Times New Roman" w:eastAsia="宋体" w:hAnsi="Times New Roman" w:cs="Times New Roman" w:hint="eastAsia"/>
+          <w:sz w:val="24"/>
+          <w:szCs w:val="24"/>
+        </w:rPr>
+        <w:t>内核</w:t>
+      </w:r>
+      <w:r>
+        <w:rPr>
+          <w:rFonts w:ascii="Times New Roman" w:eastAsia="宋体" w:hAnsi="Times New Roman" w:cs="Times New Roman"/>
+          <w:sz w:val="24"/>
+          <w:szCs w:val="24"/>
+        </w:rPr>
+        <w:t>的</w:t>
+      </w:r>
+      <w:r>
+        <w:rPr>
+          <w:rFonts w:ascii="Times New Roman" w:eastAsia="宋体" w:hAnsi="Times New Roman" w:cs="Times New Roman" w:hint="eastAsia"/>
+          <w:sz w:val="24"/>
+          <w:szCs w:val="24"/>
+        </w:rPr>
+        <w:t>一些</w:t>
+      </w:r>
+      <w:r>
+        <w:rPr>
+          <w:rFonts w:ascii="Times New Roman" w:eastAsia="宋体" w:hAnsi="Times New Roman" w:cs="Times New Roman"/>
+          <w:sz w:val="24"/>
+          <w:szCs w:val="24"/>
+        </w:rPr>
+        <w:t>操作将成为</w:t>
+      </w:r>
+      <w:r>
+        <w:rPr>
+          <w:rFonts w:ascii="Times New Roman" w:eastAsia="宋体" w:hAnsi="Times New Roman" w:cs="Times New Roman" w:hint="eastAsia"/>
+          <w:sz w:val="24"/>
+          <w:szCs w:val="24"/>
+        </w:rPr>
+        <w:t>多线程</w:t>
+      </w:r>
+      <w:r>
+        <w:rPr>
+          <w:rFonts w:ascii="Times New Roman" w:eastAsia="宋体" w:hAnsi="Times New Roman" w:cs="Times New Roman"/>
+          <w:sz w:val="24"/>
+          <w:szCs w:val="24"/>
+        </w:rPr>
+        <w:t>的虚存密集型</w:t>
+      </w:r>
+      <w:r>
+        <w:rPr>
+          <w:rFonts w:ascii="Times New Roman" w:eastAsia="宋体" w:hAnsi="Times New Roman" w:cs="Times New Roman" w:hint="eastAsia"/>
+          <w:sz w:val="24"/>
+          <w:szCs w:val="24"/>
+        </w:rPr>
+        <w:t>应用的</w:t>
+      </w:r>
+      <w:r>
+        <w:rPr>
+          <w:rFonts w:ascii="Times New Roman" w:eastAsia="宋体" w:hAnsi="Times New Roman" w:cs="Times New Roman"/>
+          <w:sz w:val="24"/>
+          <w:szCs w:val="24"/>
+        </w:rPr>
         <w:lastRenderedPageBreak/>
-        <w:t>随着</w:t>
-      </w:r>
-      <w:r>
-        <w:rPr>
-          <w:rFonts w:ascii="Times New Roman" w:eastAsia="宋体" w:hAnsi="Times New Roman" w:cs="Times New Roman"/>
-          <w:sz w:val="24"/>
-          <w:szCs w:val="24"/>
-        </w:rPr>
-        <w:t>处理器核数的增加，</w:t>
-      </w:r>
-      <w:r>
-        <w:rPr>
-          <w:rFonts w:ascii="Times New Roman" w:eastAsia="宋体" w:hAnsi="Times New Roman" w:cs="Times New Roman" w:hint="eastAsia"/>
-          <w:sz w:val="24"/>
-          <w:szCs w:val="24"/>
-        </w:rPr>
-        <w:t>内核</w:t>
-      </w:r>
-      <w:r>
-        <w:rPr>
-          <w:rFonts w:ascii="Times New Roman" w:eastAsia="宋体" w:hAnsi="Times New Roman" w:cs="Times New Roman"/>
-          <w:sz w:val="24"/>
-          <w:szCs w:val="24"/>
-        </w:rPr>
-        <w:t>的</w:t>
-      </w:r>
-      <w:r>
-        <w:rPr>
-          <w:rFonts w:ascii="Times New Roman" w:eastAsia="宋体" w:hAnsi="Times New Roman" w:cs="Times New Roman" w:hint="eastAsia"/>
-          <w:sz w:val="24"/>
-          <w:szCs w:val="24"/>
-        </w:rPr>
-        <w:t>一些</w:t>
-      </w:r>
-      <w:r>
-        <w:rPr>
-          <w:rFonts w:ascii="Times New Roman" w:eastAsia="宋体" w:hAnsi="Times New Roman" w:cs="Times New Roman"/>
-          <w:sz w:val="24"/>
-          <w:szCs w:val="24"/>
-        </w:rPr>
-        <w:t>操作将成为</w:t>
-      </w:r>
-      <w:r>
-        <w:rPr>
-          <w:rFonts w:ascii="Times New Roman" w:eastAsia="宋体" w:hAnsi="Times New Roman" w:cs="Times New Roman" w:hint="eastAsia"/>
-          <w:sz w:val="24"/>
-          <w:szCs w:val="24"/>
-        </w:rPr>
-        <w:t>多线程</w:t>
-      </w:r>
-      <w:r>
-        <w:rPr>
-          <w:rFonts w:ascii="Times New Roman" w:eastAsia="宋体" w:hAnsi="Times New Roman" w:cs="Times New Roman"/>
-          <w:sz w:val="24"/>
-          <w:szCs w:val="24"/>
-        </w:rPr>
-        <w:t>的虚存密集型</w:t>
-      </w:r>
-      <w:r>
-        <w:rPr>
-          <w:rFonts w:ascii="Times New Roman" w:eastAsia="宋体" w:hAnsi="Times New Roman" w:cs="Times New Roman" w:hint="eastAsia"/>
-          <w:sz w:val="24"/>
-          <w:szCs w:val="24"/>
-        </w:rPr>
-        <w:t>应用的</w:t>
-      </w:r>
-      <w:r>
-        <w:rPr>
-          <w:rFonts w:ascii="Times New Roman" w:eastAsia="宋体" w:hAnsi="Times New Roman" w:cs="Times New Roman"/>
-          <w:sz w:val="24"/>
-          <w:szCs w:val="24"/>
-        </w:rPr>
         <w:t>性能瓶颈。</w:t>
       </w:r>
       <w:r>
@@ -7467,8 +7461,6 @@
         </w:rPr>
         <w:t>问</w:t>
       </w:r>
-      <w:bookmarkStart w:id="0" w:name="_GoBack"/>
-      <w:bookmarkEnd w:id="0"/>
       <w:r>
         <w:rPr>
           <w:rFonts w:ascii="宋体" w:eastAsia="宋体" w:hAnsi="宋体"/>
@@ -8395,7 +8387,7 @@
 </file>
 
 <file path=customXml/itemProps1.xml><?xml version="1.0" encoding="utf-8"?>
-<ds:datastoreItem xmlns:ds="http://schemas.openxmlformats.org/officeDocument/2006/customXml" ds:itemID="{76AE9F30-4C7E-4569-9317-97E37398DB12}">
+<ds:datastoreItem xmlns:ds="http://schemas.openxmlformats.org/officeDocument/2006/customXml" ds:itemID="{D257F25F-5EE8-44E5-9890-E12661D7170F}">
   <ds:schemaRefs>
     <ds:schemaRef ds:uri="http://schemas.openxmlformats.org/officeDocument/2006/bibliography"/>
   </ds:schemaRefs>

</xml_diff>